<commit_message>
Double checked a couple of bugs, they seemed fixed.  Added faction leader influence gain, and hero description panel.
</commit_message>
<xml_diff>
--- a/Assets/StreamingAssets/Notes.docx
+++ b/Assets/StreamingAssets/Notes.docx
@@ -1,6 +1,6 @@
 
 <file path=word/document.xml><?xml version="1.0" encoding="utf-8"?>
-<w:document xmlns:wpc="http://schemas.microsoft.com/office/word/2010/wordprocessingCanvas" xmlns:cx="http://schemas.microsoft.com/office/drawing/2014/chartex" xmlns:cx1="http://schemas.microsoft.com/office/drawing/2015/9/8/chartex" xmlns:cx2="http://schemas.microsoft.com/office/drawing/2015/10/21/chartex" xmlns:cx3="http://schemas.microsoft.com/office/drawing/2016/5/9/chartex" xmlns:cx4="http://schemas.microsoft.com/office/drawing/2016/5/10/chartex" xmlns:cx5="http://schemas.microsoft.com/office/drawing/2016/5/11/chartex" xmlns:cx6="http://schemas.microsoft.com/office/drawing/2016/5/12/chartex" xmlns:cx7="http://schemas.microsoft.com/office/drawing/2016/5/13/chartex" xmlns:cx8="http://schemas.microsoft.com/office/drawing/2016/5/14/chartex" xmlns:mc="http://schemas.openxmlformats.org/markup-compatibility/2006" xmlns:aink="http://schemas.microsoft.com/office/drawing/2016/ink" xmlns:am3d="http://schemas.microsoft.com/office/drawing/2017/model3d" xmlns:o="urn:schemas-microsoft-com:office:office" xmlns:oel="http://schemas.microsoft.com/office/2019/extlst" xmlns:r="http://schemas.openxmlformats.org/officeDocument/2006/relationships" xmlns:m="http://schemas.openxmlformats.org/officeDocument/2006/math" xmlns:v="urn:schemas-microsoft-com:vml" xmlns:wp14="http://schemas.microsoft.com/office/word/2010/wordprocessingDrawing" xmlns:wp="http://schemas.openxmlformats.org/drawingml/2006/wordprocessingDrawing" xmlns:w10="urn:schemas-microsoft-com:office:word" xmlns:w="http://schemas.openxmlformats.org/wordprocessingml/2006/main" xmlns:w14="http://schemas.microsoft.com/office/word/2010/wordml" xmlns:w15="http://schemas.microsoft.com/office/word/2012/wordml" xmlns:w16cex="http://schemas.microsoft.com/office/word/2018/wordml/cex" xmlns:w16cid="http://schemas.microsoft.com/office/word/2016/wordml/cid" xmlns:w16="http://schemas.microsoft.com/office/word/2018/wordml" xmlns:w16sdtdh="http://schemas.microsoft.com/office/word/2020/wordml/sdtdatahash" xmlns:w16se="http://schemas.microsoft.com/office/word/2015/wordml/symex" xmlns:wpg="http://schemas.microsoft.com/office/word/2010/wordprocessingGroup" xmlns:wpi="http://schemas.microsoft.com/office/word/2010/wordprocessingInk" xmlns:wne="http://schemas.microsoft.com/office/word/2006/wordml" xmlns:wps="http://schemas.microsoft.com/office/word/2010/wordprocessingShape" mc:Ignorable="w14 w15 w16se w16cid w16 w16cex w16sdtdh wp14">
+<w:document xmlns:wpc="http://schemas.microsoft.com/office/word/2010/wordprocessingCanvas" xmlns:cx="http://schemas.microsoft.com/office/drawing/2014/chartex" xmlns:cx1="http://schemas.microsoft.com/office/drawing/2015/9/8/chartex" xmlns:cx2="http://schemas.microsoft.com/office/drawing/2015/10/21/chartex" xmlns:cx3="http://schemas.microsoft.com/office/drawing/2016/5/9/chartex" xmlns:cx4="http://schemas.microsoft.com/office/drawing/2016/5/10/chartex" xmlns:cx5="http://schemas.microsoft.com/office/drawing/2016/5/11/chartex" xmlns:cx6="http://schemas.microsoft.com/office/drawing/2016/5/12/chartex" xmlns:cx7="http://schemas.microsoft.com/office/drawing/2016/5/13/chartex" xmlns:cx8="http://schemas.microsoft.com/office/drawing/2016/5/14/chartex" xmlns:mc="http://schemas.openxmlformats.org/markup-compatibility/2006" xmlns:aink="http://schemas.microsoft.com/office/drawing/2016/ink" xmlns:am3d="http://schemas.microsoft.com/office/drawing/2017/model3d" xmlns:o="urn:schemas-microsoft-com:office:office" xmlns:oel="http://schemas.microsoft.com/office/2019/extlst" xmlns:r="http://schemas.openxmlformats.org/officeDocument/2006/relationships" xmlns:m="http://schemas.openxmlformats.org/officeDocument/2006/math" xmlns:v="urn:schemas-microsoft-com:vml" xmlns:wp14="http://schemas.microsoft.com/office/word/2010/wordprocessingDrawing" xmlns:wp="http://schemas.openxmlformats.org/drawingml/2006/wordprocessingDrawing" xmlns:w10="urn:schemas-microsoft-com:office:word" xmlns:w="http://schemas.openxmlformats.org/wordprocessingml/2006/main" xmlns:w14="http://schemas.microsoft.com/office/word/2010/wordml" xmlns:w15="http://schemas.microsoft.com/office/word/2012/wordml" xmlns:w16cex="http://schemas.microsoft.com/office/word/2018/wordml/cex" xmlns:w16cid="http://schemas.microsoft.com/office/word/2016/wordml/cid" xmlns:w16="http://schemas.microsoft.com/office/word/2018/wordml" xmlns:w16du="http://schemas.microsoft.com/office/word/2023/wordml/word16du" xmlns:w16sdtdh="http://schemas.microsoft.com/office/word/2020/wordml/sdtdatahash" xmlns:w16se="http://schemas.microsoft.com/office/word/2015/wordml/symex" xmlns:wpg="http://schemas.microsoft.com/office/word/2010/wordprocessingGroup" xmlns:wpi="http://schemas.microsoft.com/office/word/2010/wordprocessingInk" xmlns:wne="http://schemas.microsoft.com/office/word/2006/wordml" xmlns:wps="http://schemas.microsoft.com/office/word/2010/wordprocessingShape" mc:Ignorable="w14 w15 w16se w16cid w16 w16cex w16sdtdh wp14">
   <w:body>
     <w:p>
       <w:pPr>
@@ -12,19 +12,44 @@
     </w:p>
     <w:p/>
     <w:p>
-      <w:r>
-        <w:t>Some counties could be magical or technological wastelands.  Very dangerous for armies but less so for adventurers.  These counties wouldn’t be able to be owned by anyone.</w:t>
-      </w:r>
-      <w:r>
-        <w:t xml:space="preserve">  Adventurers could bring back tomes or technology.</w:t>
-      </w:r>
-    </w:p>
-    <w:p/>
-    <w:p>
       <w:pPr>
         <w:pStyle w:val="Heading2"/>
       </w:pPr>
       <w:r>
+        <w:t>Ideas</w:t>
+      </w:r>
+    </w:p>
+    <w:p>
+      <w:r>
+        <w:t>Some counties could be magical or technological wastelands.  Very dangerous for armies but less so for adventurers.  These counties wouldn’t be able to be owned by anyone.</w:t>
+      </w:r>
+      <w:r>
+        <w:t xml:space="preserve">  Adventurers could bring back tomes or technology.</w:t>
+      </w:r>
+    </w:p>
+    <w:p/>
+    <w:p>
+      <w:pPr>
+        <w:pStyle w:val="Heading2"/>
+      </w:pPr>
+      <w:r>
+        <w:t>Git</w:t>
+      </w:r>
+    </w:p>
+    <w:p>
+      <w:pPr>
+        <w:pStyle w:val="Heading3"/>
+      </w:pPr>
+      <w:r>
+        <w:t>Local Merging of Branches</w:t>
+      </w:r>
+    </w:p>
+    <w:p/>
+    <w:p>
+      <w:pPr>
+        <w:pStyle w:val="Heading2"/>
+      </w:pPr>
+      <w:r>
         <w:t>Map Notes</w:t>
       </w:r>
     </w:p>
@@ -68,13 +93,10 @@
       <w:r>
         <w:t xml:space="preserve">Erase </w:t>
       </w:r>
-      <w:proofErr w:type="gramStart"/>
-      <w:r>
-        <w:t>left overs</w:t>
-      </w:r>
-      <w:proofErr w:type="gramEnd"/>
-    </w:p>
-    <w:p/>
+      <w:r>
+        <w:t>leftovers</w:t>
+      </w:r>
+    </w:p>
     <w:p/>
     <w:p>
       <w:pPr>
@@ -541,6 +563,28 @@
       <w:szCs w:val="26"/>
     </w:rPr>
   </w:style>
+  <w:style w:type="paragraph" w:styleId="Heading3">
+    <w:name w:val="heading 3"/>
+    <w:basedOn w:val="Normal"/>
+    <w:next w:val="Normal"/>
+    <w:link w:val="Heading3Char"/>
+    <w:uiPriority w:val="9"/>
+    <w:unhideWhenUsed/>
+    <w:qFormat/>
+    <w:rsid w:val="00C270A8"/>
+    <w:pPr>
+      <w:keepNext/>
+      <w:keepLines/>
+      <w:spacing w:before="40" w:after="0"/>
+      <w:outlineLvl w:val="2"/>
+    </w:pPr>
+    <w:rPr>
+      <w:rFonts w:asciiTheme="majorHAnsi" w:eastAsiaTheme="majorEastAsia" w:hAnsiTheme="majorHAnsi" w:cstheme="majorBidi"/>
+      <w:color w:val="1F3763" w:themeColor="accent1" w:themeShade="7F"/>
+      <w:sz w:val="24"/>
+      <w:szCs w:val="24"/>
+    </w:rPr>
+  </w:style>
   <w:style w:type="character" w:default="1" w:styleId="DefaultParagraphFont">
     <w:name w:val="Default Paragraph Font"/>
     <w:uiPriority w:val="1"/>
@@ -592,6 +636,19 @@
       <w:color w:val="2F5496" w:themeColor="accent1" w:themeShade="BF"/>
       <w:sz w:val="26"/>
       <w:szCs w:val="26"/>
+    </w:rPr>
+  </w:style>
+  <w:style w:type="character" w:customStyle="1" w:styleId="Heading3Char">
+    <w:name w:val="Heading 3 Char"/>
+    <w:basedOn w:val="DefaultParagraphFont"/>
+    <w:link w:val="Heading3"/>
+    <w:uiPriority w:val="9"/>
+    <w:rsid w:val="00C270A8"/>
+    <w:rPr>
+      <w:rFonts w:asciiTheme="majorHAnsi" w:eastAsiaTheme="majorEastAsia" w:hAnsiTheme="majorHAnsi" w:cstheme="majorBidi"/>
+      <w:color w:val="1F3763" w:themeColor="accent1" w:themeShade="7F"/>
+      <w:sz w:val="24"/>
+      <w:szCs w:val="24"/>
     </w:rPr>
   </w:style>
 </w:styles>

</xml_diff>

<commit_message>
Basic Beautification of the 7 counties.
</commit_message>
<xml_diff>
--- a/Assets/StreamingAssets/Notes.docx
+++ b/Assets/StreamingAssets/Notes.docx
@@ -1,6 +1,6 @@
 
 <file path=word/document.xml><?xml version="1.0" encoding="utf-8"?>
-<w:document xmlns:wpc="http://schemas.microsoft.com/office/word/2010/wordprocessingCanvas" xmlns:cx="http://schemas.microsoft.com/office/drawing/2014/chartex" xmlns:cx1="http://schemas.microsoft.com/office/drawing/2015/9/8/chartex" xmlns:cx2="http://schemas.microsoft.com/office/drawing/2015/10/21/chartex" xmlns:cx3="http://schemas.microsoft.com/office/drawing/2016/5/9/chartex" xmlns:cx4="http://schemas.microsoft.com/office/drawing/2016/5/10/chartex" xmlns:cx5="http://schemas.microsoft.com/office/drawing/2016/5/11/chartex" xmlns:cx6="http://schemas.microsoft.com/office/drawing/2016/5/12/chartex" xmlns:cx7="http://schemas.microsoft.com/office/drawing/2016/5/13/chartex" xmlns:cx8="http://schemas.microsoft.com/office/drawing/2016/5/14/chartex" xmlns:mc="http://schemas.openxmlformats.org/markup-compatibility/2006" xmlns:aink="http://schemas.microsoft.com/office/drawing/2016/ink" xmlns:am3d="http://schemas.microsoft.com/office/drawing/2017/model3d" xmlns:o="urn:schemas-microsoft-com:office:office" xmlns:oel="http://schemas.microsoft.com/office/2019/extlst" xmlns:r="http://schemas.openxmlformats.org/officeDocument/2006/relationships" xmlns:m="http://schemas.openxmlformats.org/officeDocument/2006/math" xmlns:v="urn:schemas-microsoft-com:vml" xmlns:wp14="http://schemas.microsoft.com/office/word/2010/wordprocessingDrawing" xmlns:wp="http://schemas.openxmlformats.org/drawingml/2006/wordprocessingDrawing" xmlns:w10="urn:schemas-microsoft-com:office:word" xmlns:w="http://schemas.openxmlformats.org/wordprocessingml/2006/main" xmlns:w14="http://schemas.microsoft.com/office/word/2010/wordml" xmlns:w15="http://schemas.microsoft.com/office/word/2012/wordml" xmlns:w16cex="http://schemas.microsoft.com/office/word/2018/wordml/cex" xmlns:w16cid="http://schemas.microsoft.com/office/word/2016/wordml/cid" xmlns:w16="http://schemas.microsoft.com/office/word/2018/wordml" xmlns:w16du="http://schemas.microsoft.com/office/word/2023/wordml/word16du" xmlns:w16sdtdh="http://schemas.microsoft.com/office/word/2020/wordml/sdtdatahash" xmlns:w16se="http://schemas.microsoft.com/office/word/2015/wordml/symex" xmlns:wpg="http://schemas.microsoft.com/office/word/2010/wordprocessingGroup" xmlns:wpi="http://schemas.microsoft.com/office/word/2010/wordprocessingInk" xmlns:wne="http://schemas.microsoft.com/office/word/2006/wordml" xmlns:wps="http://schemas.microsoft.com/office/word/2010/wordprocessingShape" mc:Ignorable="w14 w15 w16se w16cid w16 w16cex w16sdtdh wp14">
+<w:document xmlns:wpc="http://schemas.microsoft.com/office/word/2010/wordprocessingCanvas" xmlns:cx="http://schemas.microsoft.com/office/drawing/2014/chartex" xmlns:cx1="http://schemas.microsoft.com/office/drawing/2015/9/8/chartex" xmlns:cx2="http://schemas.microsoft.com/office/drawing/2015/10/21/chartex" xmlns:cx3="http://schemas.microsoft.com/office/drawing/2016/5/9/chartex" xmlns:cx4="http://schemas.microsoft.com/office/drawing/2016/5/10/chartex" xmlns:cx5="http://schemas.microsoft.com/office/drawing/2016/5/11/chartex" xmlns:cx6="http://schemas.microsoft.com/office/drawing/2016/5/12/chartex" xmlns:cx7="http://schemas.microsoft.com/office/drawing/2016/5/13/chartex" xmlns:cx8="http://schemas.microsoft.com/office/drawing/2016/5/14/chartex" xmlns:mc="http://schemas.openxmlformats.org/markup-compatibility/2006" xmlns:aink="http://schemas.microsoft.com/office/drawing/2016/ink" xmlns:am3d="http://schemas.microsoft.com/office/drawing/2017/model3d" xmlns:o="urn:schemas-microsoft-com:office:office" xmlns:oel="http://schemas.microsoft.com/office/2019/extlst" xmlns:r="http://schemas.openxmlformats.org/officeDocument/2006/relationships" xmlns:m="http://schemas.openxmlformats.org/officeDocument/2006/math" xmlns:v="urn:schemas-microsoft-com:vml" xmlns:wp14="http://schemas.microsoft.com/office/word/2010/wordprocessingDrawing" xmlns:wp="http://schemas.openxmlformats.org/drawingml/2006/wordprocessingDrawing" xmlns:w10="urn:schemas-microsoft-com:office:word" xmlns:w="http://schemas.openxmlformats.org/wordprocessingml/2006/main" xmlns:w14="http://schemas.microsoft.com/office/word/2010/wordml" xmlns:w15="http://schemas.microsoft.com/office/word/2012/wordml" xmlns:w16cex="http://schemas.microsoft.com/office/word/2018/wordml/cex" xmlns:w16cid="http://schemas.microsoft.com/office/word/2016/wordml/cid" xmlns:w16="http://schemas.microsoft.com/office/word/2018/wordml" xmlns:w16sdtdh="http://schemas.microsoft.com/office/word/2020/wordml/sdtdatahash" xmlns:w16se="http://schemas.microsoft.com/office/word/2015/wordml/symex" xmlns:wpg="http://schemas.microsoft.com/office/word/2010/wordprocessingGroup" xmlns:wpi="http://schemas.microsoft.com/office/word/2010/wordprocessingInk" xmlns:wne="http://schemas.microsoft.com/office/word/2006/wordml" xmlns:wps="http://schemas.microsoft.com/office/word/2010/wordprocessingShape" mc:Ignorable="w14 w15 w16se w16cid w16 w16cex w16sdtdh wp14">
   <w:body>
     <w:p>
       <w:pPr>
@@ -53,6 +53,13 @@
         <w:t>Map Notes</w:t>
       </w:r>
     </w:p>
+    <w:p>
+      <w:r>
+        <w:t>https://commons.wikimedia.org/wiki/File:USA_Oregon_relief_location_map.svg</w:t>
+      </w:r>
+    </w:p>
+    <w:p/>
+    <w:p/>
     <w:p>
       <w:r>
         <w:t>Creating a county</w:t>

</xml_diff>